<commit_message>
New translations email 5-1 [template] partner email – invite revoked.docx (Polish)
</commit_message>
<xml_diff>
--- a/public/email/crowdin/translations/pl/Email 5-1 [TEMPLATE] Partner email – invite revoked.docx
+++ b/public/email/crowdin/translations/pl/Email 5-1 [TEMPLATE] Partner email – invite revoked.docx
@@ -16,14 +16,14 @@
             <w:color w:val="1155cc"/>
             <w:u w:val="single"/>
           </w:rPr>
-          <w:t>English</w:t>
+          <w:t>Angielski</w:t>
         </w:r>
       </w:hyperlink>
       <w:r>
         <w:rPr>
           <w:color w:val="ff0000"/>
         </w:rPr>
-        <w:t xml:space="preserve"> / Portuguese / French / Thai / Vietnamese / Spanish</w:t>
+        <w:t xml:space="preserve"> / Portugalski / Francuski / Tajski / Wietnamski / Hiszpański</w:t>
       </w:r>
     </w:p>
     <w:p>
@@ -45,7 +45,7 @@
         <w:pStyle w:val="P68B1DB1-Normal2"/>
       </w:pPr>
       <w:r>
-        <w:t>English</w:t>
+        <w:t>Angielski</w:t>
       </w:r>
     </w:p>
     <w:p/>
@@ -93,7 +93,7 @@
               <w:rPr>
                 <w:b w:val="1"/>
               </w:rPr>
-              <w:t>Brief</w:t>
+              <w:t>Krótko</w:t>
             </w:r>
             <w:r>
               <w:t>:</w:t>
@@ -105,7 +105,7 @@
               <w:spacing w:line="240" w:lineRule="auto"/>
             </w:pPr>
             <w:r>
-              <w:t xml:space="preserve">An email sent to partners in the target country who RSVPed yes but didn’t submit their documents by the deadline. We will be revoking their invites. It will be sent via customer.io</w:t>
+              <w:t xml:space="preserve">E-mail wysłany do partnerów w kraju docelowym, którzy odpowiedzieli, że przyjdą, ale nie złożyli swoich dokumentów w terminie. Anulujemy ich zaproszenia. Zostanie wysłany za pośrednictwem customer.io</w:t>
             </w:r>
           </w:p>
           <w:p>
@@ -123,7 +123,7 @@
               <w:rPr>
                 <w:b w:val="1"/>
               </w:rPr>
-              <w:t xml:space="preserve">Target audience</w:t>
+              <w:t xml:space="preserve">Docelowa grupa odbiorców</w:t>
             </w:r>
             <w:r>
               <w:t>:</w:t>
@@ -135,7 +135,7 @@
               <w:spacing w:line="240" w:lineRule="auto"/>
             </w:pPr>
             <w:r>
-              <w:t xml:space="preserve">Invited partners who didn’t submit their documents on time</w:t>
+              <w:t xml:space="preserve">Zaproszeni partnerzy, którzy nie złożyli swoich dokumentów na czas</w:t>
             </w:r>
           </w:p>
         </w:tc>
@@ -147,19 +147,19 @@
         <w:rPr>
           <w:b w:val="1"/>
         </w:rPr>
-        <w:t xml:space="preserve">Subject line</w:t>
-      </w:r>
-      <w:r>
-        <w:t xml:space="preserve">: Your </w:t>
+        <w:t>Temat</w:t>
+      </w:r>
+      <w:r>
+        <w:t xml:space="preserve">: Twoja </w:t>
       </w:r>
       <w:r>
         <w:rPr>
           <w:highlight w:val="yellow"/>
         </w:rPr>
-        <w:t xml:space="preserve">[EVENT NAME]</w:t>
-      </w:r>
-      <w:r>
-        <w:t xml:space="preserve"> registration</w:t>
+        <w:t xml:space="preserve">[NAZWA WYDARZENIA]</w:t>
+      </w:r>
+      <w:r>
+        <w:t xml:space="preserve"> rejestracja</w:t>
       </w:r>
     </w:p>
     <w:p/>
@@ -173,7 +173,7 @@
         <w:pStyle w:val="P68B1DB1-Normal3"/>
       </w:pPr>
       <w:r>
-        <w:t xml:space="preserve">We didn’t receive your documents on time</w:t>
+        <w:t xml:space="preserve">Nie otrzymaliśmy Państwa dokumentów na czas</w:t>
       </w:r>
     </w:p>
     <w:p/>
@@ -182,13 +182,13 @@
         <w:spacing w:after="200" w:lineRule="auto"/>
       </w:pPr>
       <w:r>
-        <w:t xml:space="preserve">Hi </w:t>
+        <w:t xml:space="preserve">Witamy </w:t>
       </w:r>
       <w:r>
         <w:rPr>
           <w:highlight w:val="yellow"/>
         </w:rPr>
-        <w:t xml:space="preserve">[PARTNER NAME]</w:t>
+        <w:t xml:space="preserve">[NAZWA PARTNERA]</w:t>
       </w:r>
       <w:r>
         <w:t xml:space="preserve">, </w:t>
@@ -199,7 +199,7 @@
         <w:spacing w:after="200" w:lineRule="auto"/>
       </w:pPr>
       <w:r>
-        <w:t xml:space="preserve">We didn’t receive your documents by the deadline (</w:t>
+        <w:t xml:space="preserve">Nie otrzymaliśmy Pana/Pani dokumentów w terminie do (</w:t>
       </w:r>
       <w:r>
         <w:rPr>
@@ -208,13 +208,13 @@
         <w:t xml:space="preserve">[DD Mmm YYYY]</w:t>
       </w:r>
       <w:r>
-        <w:t xml:space="preserve">). Unfortunately, we’re unable to proceed with your registration for the </w:t>
+        <w:t xml:space="preserve">). Niestety nie możemy kontynuować Państwa rejestracji na to wydarzenie: </w:t>
       </w:r>
       <w:r>
         <w:rPr>
           <w:highlight w:val="yellow"/>
         </w:rPr>
-        <w:t xml:space="preserve">[EVENT NAME]</w:t>
+        <w:t xml:space="preserve">[NAZWA WYDARZENIA]</w:t>
       </w:r>
       <w:r>
         <w:t>.</w:t>
@@ -225,11 +225,11 @@
         <w:spacing w:after="200" w:lineRule="auto"/>
       </w:pPr>
       <w:r>
-        <w:t xml:space="preserve">We wish you the best and hope to see you at our next </w:t>
+        <w:t xml:space="preserve">Życzymy wszystkiego najlepszego i mamy nadzieję, że zobaczymy się na kolejnej </w:t>
       </w:r>
       <w:commentRangeStart w:id="0"/>
       <w:r>
-        <w:t xml:space="preserve">conference/seminar/affiliate trip</w:t>
+        <w:t xml:space="preserve">konferencji/seminarium/wyjeździe partnerskim</w:t>
       </w:r>
       <w:commentRangeEnd w:id="0"/>
       <w:r>
@@ -243,7 +243,7 @@
       </w:pPr>
       <w:commentRangeStart w:id="1"/>
       <w:r>
-        <w:t xml:space="preserve">If you have any questions, please contact us via </w:t>
+        <w:t xml:space="preserve">Jeśli masz jakieś pytania, skontaktuj się z nami za pośrednictwem </w:t>
       </w:r>
       <w:hyperlink r:id="rId7">
         <w:r>
@@ -251,11 +251,11 @@
             <w:color w:val="1155cc"/>
             <w:u w:val="single"/>
           </w:rPr>
-          <w:t xml:space="preserve">live chat</w:t>
+          <w:t xml:space="preserve">czatu na żywo</w:t>
         </w:r>
       </w:hyperlink>
       <w:r>
-        <w:t xml:space="preserve"> or </w:t>
+        <w:t xml:space="preserve"> lub </w:t>
       </w:r>
       <w:hyperlink r:id="rId8">
         <w:r>
@@ -275,31 +275,31 @@
         <w:spacing w:after="200" w:lineRule="auto"/>
       </w:pPr>
       <w:r>
-        <w:t xml:space="preserve">If you have any questions, please contact your country manager, </w:t>
+        <w:t xml:space="preserve">Jeśli masz jakiekolwiek pytania, skontaktuj się z menedżerem krajowym, </w:t>
       </w:r>
       <w:r>
         <w:rPr>
           <w:highlight w:val="yellow"/>
         </w:rPr>
-        <w:t>[NAME]</w:t>
-      </w:r>
-      <w:r>
-        <w:t xml:space="preserve">, at </w:t>
+        <w:t>[IMIĘ]</w:t>
+      </w:r>
+      <w:r>
+        <w:t xml:space="preserve">, pod adresem </w:t>
       </w:r>
       <w:r>
         <w:rPr>
           <w:highlight w:val="yellow"/>
         </w:rPr>
-        <w:t xml:space="preserve">[EMAIL ADDRESS]</w:t>
-      </w:r>
-      <w:r>
-        <w:t xml:space="preserve"> or </w:t>
+        <w:t xml:space="preserve">[ADRES E-MAIL]</w:t>
+      </w:r>
+      <w:r>
+        <w:t xml:space="preserve"> lub </w:t>
       </w:r>
       <w:r>
         <w:rPr>
           <w:highlight w:val="yellow"/>
         </w:rPr>
-        <w:t xml:space="preserve">[WHATSAPP NO]</w:t>
+        <w:t xml:space="preserve">[NUMER WHATSAPP]</w:t>
       </w:r>
       <w:r>
         <w:t xml:space="preserve"> (WhatsApp). </w:t>
@@ -367,7 +367,7 @@
         <w:pStyle w:val="P68B1DB1-Normal4"/>
       </w:pPr>
       <w:r>
-        <w:t xml:space="preserve">choose either one</w:t>
+        <w:t xml:space="preserve">wybierz jedną z opcji</w:t>
       </w:r>
     </w:p>
   </w:comment>
@@ -405,7 +405,7 @@
         <w:pStyle w:val="P68B1DB1-Normal4"/>
       </w:pPr>
       <w:r>
-        <w:t xml:space="preserve">choose either one</w:t>
+        <w:t xml:space="preserve">wybierz jedną z opcji</w:t>
       </w:r>
     </w:p>
   </w:comment>

</xml_diff>